<commit_message>
new doc + presentation
</commit_message>
<xml_diff>
--- a/Документация.docx
+++ b/Документация.docx
@@ -90,12 +90,12 @@
             <wp:extent cx="3094969" cy="4517943"/>
             <wp:effectExtent b="0" l="0" r="0" t="0"/>
             <wp:wrapSquare wrapText="bothSides" distB="114300" distT="114300" distL="114300" distR="114300"/>
-            <wp:docPr id="1" name="image1.png"/>
+            <wp:docPr id="1" name="image2.png"/>
             <a:graphic>
               <a:graphicData uri="http://schemas.openxmlformats.org/drawingml/2006/picture">
                 <pic:pic>
                   <pic:nvPicPr>
-                    <pic:cNvPr id="0" name="image1.png"/>
+                    <pic:cNvPr id="0" name="image2.png"/>
                     <pic:cNvPicPr preferRelativeResize="0"/>
                   </pic:nvPicPr>
                   <pic:blipFill>
@@ -319,20 +319,6 @@
       <w:pPr>
         <w:ind w:left="0" w:firstLine="0"/>
         <w:rPr>
-          <w:sz w:val="26"/>
-          <w:szCs w:val="26"/>
-        </w:rPr>
-      </w:pPr>
-      <w:r>
-        <w:rPr>
-          <w:rtl w:val="0"/>
-        </w:rPr>
-      </w:r>
-    </w:p>
-    <w:p>
-      <w:pPr>
-        <w:ind w:left="0" w:firstLine="0"/>
-        <w:rPr>
           <w:b w:val="1"/>
           <w:sz w:val="26"/>
           <w:szCs w:val="26"/>
@@ -371,11 +357,193 @@
           <w:rtl w:val="0"/>
         </w:rPr>
         <w:t xml:space="preserve"> </w:t>
+      </w:r>
+    </w:p>
+    <w:p>
+      <w:pPr>
+        <w:ind w:left="0" w:firstLine="0"/>
+        <w:rPr>
+          <w:b w:val="1"/>
+          <w:sz w:val="26"/>
+          <w:szCs w:val="26"/>
+        </w:rPr>
+      </w:pPr>
+      <w:r>
+        <w:rPr>
+          <w:sz w:val="26"/>
+          <w:szCs w:val="26"/>
+          <w:rtl w:val="0"/>
+        </w:rPr>
+        <w:t xml:space="preserve">Задачи и ответы сохраняются в папку </w:t>
+      </w:r>
+      <w:r>
+        <w:rPr>
+          <w:b w:val="1"/>
+          <w:sz w:val="26"/>
+          <w:szCs w:val="26"/>
+          <w:rtl w:val="0"/>
+        </w:rPr>
+        <w:t xml:space="preserve">Задачи.</w:t>
+      </w:r>
+    </w:p>
+    <w:p>
+      <w:pPr>
+        <w:ind w:left="0" w:firstLine="0"/>
+        <w:rPr>
+          <w:b w:val="1"/>
+          <w:sz w:val="26"/>
+          <w:szCs w:val="26"/>
+        </w:rPr>
+      </w:pPr>
+      <w:r>
+        <w:rPr>
+          <w:rtl w:val="0"/>
+        </w:rPr>
+      </w:r>
+    </w:p>
+    <w:p>
+      <w:pPr>
+        <w:ind w:left="0" w:firstLine="0"/>
+        <w:rPr>
+          <w:sz w:val="26"/>
+          <w:szCs w:val="26"/>
+        </w:rPr>
+      </w:pPr>
+      <w:r>
+        <w:rPr>
+          <w:b w:val="1"/>
+          <w:sz w:val="26"/>
+          <w:szCs w:val="26"/>
+          <w:rtl w:val="0"/>
+        </w:rPr>
+        <w:t xml:space="preserve">Шаблоны </w:t>
+      </w:r>
+      <w:r>
+        <w:rPr>
+          <w:sz w:val="26"/>
+          <w:szCs w:val="26"/>
+          <w:rtl w:val="0"/>
+        </w:rPr>
+        <w:t xml:space="preserve">нужно добавлять только в таком формате. </w:t>
+      </w:r>
+    </w:p>
+    <w:p>
+      <w:pPr>
+        <w:ind w:left="0" w:firstLine="0"/>
+        <w:rPr>
+          <w:sz w:val="26"/>
+          <w:szCs w:val="26"/>
+        </w:rPr>
+      </w:pPr>
+      <w:r>
+        <w:rPr>
+          <w:b w:val="1"/>
+          <w:sz w:val="26"/>
+          <w:szCs w:val="26"/>
+          <w:rtl w:val="0"/>
+        </w:rPr>
+        <w:t xml:space="preserve">[Название параметра]: [Вариант 1], [Вариант 2], …, [Вариант n] </w:t>
+      </w:r>
+      <w:r>
+        <w:rPr>
+          <w:sz w:val="26"/>
+          <w:szCs w:val="26"/>
+          <w:rtl w:val="0"/>
+        </w:rPr>
+        <w:t xml:space="preserve">См скрин снизу. </w:t>
+      </w:r>
+    </w:p>
+    <w:p>
+      <w:pPr>
+        <w:ind w:left="0" w:firstLine="0"/>
+        <w:rPr>
+          <w:sz w:val="26"/>
+          <w:szCs w:val="26"/>
+        </w:rPr>
+      </w:pPr>
+      <w:r>
+        <w:rPr>
+          <w:sz w:val="26"/>
+          <w:szCs w:val="26"/>
+          <w:rtl w:val="0"/>
+        </w:rPr>
+        <w:t xml:space="preserve">Если при создании задачи не хватило </w:t>
+      </w:r>
+      <w:r>
+        <w:rPr>
+          <w:b w:val="1"/>
+          <w:sz w:val="26"/>
+          <w:szCs w:val="26"/>
+          <w:rtl w:val="0"/>
+        </w:rPr>
+        <w:t xml:space="preserve">Шаблонов, </w:t>
+      </w:r>
+      <w:r>
+        <w:rPr>
+          <w:sz w:val="26"/>
+          <w:szCs w:val="26"/>
+          <w:rtl w:val="0"/>
+        </w:rPr>
+        <w:t xml:space="preserve">то недостающую часть будут заменять автоматически созданные параметры.</w:t>
+      </w:r>
+    </w:p>
+    <w:p>
+      <w:pPr>
+        <w:ind w:left="0" w:firstLine="0"/>
+        <w:rPr>
+          <w:b w:val="1"/>
+          <w:sz w:val="26"/>
+          <w:szCs w:val="26"/>
+        </w:rPr>
+      </w:pPr>
+      <w:r>
+        <w:rPr>
+          <w:b w:val="1"/>
+          <w:sz w:val="26"/>
+          <w:szCs w:val="26"/>
+        </w:rPr>
+        <w:drawing>
+          <wp:inline distB="114300" distT="114300" distL="114300" distR="114300">
+            <wp:extent cx="5455013" cy="1519502"/>
+            <wp:effectExtent b="0" l="0" r="0" t="0"/>
+            <wp:docPr id="2" name="image1.png"/>
+            <a:graphic>
+              <a:graphicData uri="http://schemas.openxmlformats.org/drawingml/2006/picture">
+                <pic:pic>
+                  <pic:nvPicPr>
+                    <pic:cNvPr id="0" name="image1.png"/>
+                    <pic:cNvPicPr preferRelativeResize="0"/>
+                  </pic:nvPicPr>
+                  <pic:blipFill>
+                    <a:blip r:embed="rId7"/>
+                    <a:srcRect b="0" l="0" r="0" t="0"/>
+                    <a:stretch>
+                      <a:fillRect/>
+                    </a:stretch>
+                  </pic:blipFill>
+                  <pic:spPr>
+                    <a:xfrm>
+                      <a:off x="0" y="0"/>
+                      <a:ext cx="5455013" cy="1519502"/>
+                    </a:xfrm>
+                    <a:prstGeom prst="rect"/>
+                    <a:ln/>
+                  </pic:spPr>
+                </pic:pic>
+              </a:graphicData>
+            </a:graphic>
+          </wp:inline>
+        </w:drawing>
+      </w:r>
+      <w:r>
+        <w:rPr>
+          <w:rtl w:val="0"/>
+        </w:rPr>
       </w:r>
     </w:p>
     <w:sectPr>
       <w:pgSz w:h="16834" w:w="11909" w:orient="portrait"/>
-      <w:pgMar w:bottom="1440" w:top="566.9291338582677" w:left="566.9291338582677" w:right="568.3464566929138" w:header="720" w:footer="720"/>
+      <w:pgMar w:bottom="400.98425196850485" w:top="141.73228346456693" w:left="566.9291338582677" w:right="568.3464566929138" w:header="720" w:footer="720"/>
       <w:pgNumType w:start="1"/>
     </w:sectPr>
   </w:body>

</xml_diff>